<commit_message>
Restrições de design e implementação
</commit_message>
<xml_diff>
--- a/Documentacao/Requisitos não funcionais.docx
+++ b/Documentacao/Requisitos não funcionais.docx
@@ -371,7 +371,6 @@
           <w:shd w:val="clear" w:color="auto" w:fill="FFFFFF"/>
         </w:rPr>
       </w:pPr>
-      <w:proofErr w:type="gramStart"/>
       <w:r>
         <w:rPr>
           <w:rFonts w:cstheme="minorHAnsi"/>
@@ -380,9 +379,8 @@
           <w:szCs w:val="24"/>
           <w:shd w:val="clear" w:color="auto" w:fill="FFFFFF"/>
         </w:rPr>
-        <w:t>Design</w:t>
-      </w:r>
-      <w:proofErr w:type="gramEnd"/>
+        <w:t>Esca</w:t>
+      </w:r>
       <w:r>
         <w:rPr>
           <w:rFonts w:cstheme="minorHAnsi"/>
@@ -391,11 +389,32 @@
           <w:szCs w:val="24"/>
           <w:shd w:val="clear" w:color="auto" w:fill="FFFFFF"/>
         </w:rPr>
+        <w:t>la</w:t>
+      </w:r>
+      <w:r>
+        <w:rPr>
+          <w:rFonts w:cstheme="minorHAnsi"/>
+          <w:b/>
+          <w:sz w:val="24"/>
+          <w:szCs w:val="24"/>
+          <w:shd w:val="clear" w:color="auto" w:fill="FFFFFF"/>
+        </w:rPr>
+        <w:t>bilidade</w:t>
+      </w:r>
+      <w:r>
+        <w:rPr>
+          <w:rFonts w:cstheme="minorHAnsi"/>
+          <w:b/>
+          <w:sz w:val="24"/>
+          <w:szCs w:val="24"/>
+          <w:shd w:val="clear" w:color="auto" w:fill="FFFFFF"/>
+        </w:rPr>
         <w:t>:</w:t>
       </w:r>
       <w:r>
         <w:rPr>
           <w:rFonts w:cstheme="minorHAnsi"/>
+          <w:b/>
           <w:sz w:val="24"/>
           <w:szCs w:val="24"/>
           <w:shd w:val="clear" w:color="auto" w:fill="FFFFFF"/>
@@ -409,107 +428,7 @@
           <w:szCs w:val="24"/>
           <w:shd w:val="clear" w:color="auto" w:fill="FFFFFF"/>
         </w:rPr>
-        <w:t>A aplicação deve ser desenhada tendo em conta o estilo arquitetural MVC (</w:t>
-      </w:r>
-      <w:proofErr w:type="spellStart"/>
-      <w:r>
-        <w:rPr>
-          <w:rFonts w:cstheme="minorHAnsi"/>
-          <w:sz w:val="24"/>
-          <w:szCs w:val="24"/>
-          <w:shd w:val="clear" w:color="auto" w:fill="FFFFFF"/>
-        </w:rPr>
-        <w:t>Model</w:t>
-      </w:r>
-      <w:proofErr w:type="spellEnd"/>
-      <w:r>
-        <w:rPr>
-          <w:rFonts w:cstheme="minorHAnsi"/>
-          <w:sz w:val="24"/>
-          <w:szCs w:val="24"/>
-          <w:shd w:val="clear" w:color="auto" w:fill="FFFFFF"/>
-        </w:rPr>
-        <w:t xml:space="preserve"> - </w:t>
-      </w:r>
-      <w:proofErr w:type="spellStart"/>
-      <w:r>
-        <w:rPr>
-          <w:rFonts w:cstheme="minorHAnsi"/>
-          <w:sz w:val="24"/>
-          <w:szCs w:val="24"/>
-          <w:shd w:val="clear" w:color="auto" w:fill="FFFFFF"/>
-        </w:rPr>
-        <w:t>View</w:t>
-      </w:r>
-      <w:proofErr w:type="spellEnd"/>
-      <w:r>
-        <w:rPr>
-          <w:rFonts w:cstheme="minorHAnsi"/>
-          <w:sz w:val="24"/>
-          <w:szCs w:val="24"/>
-          <w:shd w:val="clear" w:color="auto" w:fill="FFFFFF"/>
-        </w:rPr>
-        <w:t xml:space="preserve"> - </w:t>
-      </w:r>
-      <w:proofErr w:type="spellStart"/>
-      <w:r>
-        <w:rPr>
-          <w:rFonts w:cstheme="minorHAnsi"/>
-          <w:sz w:val="24"/>
-          <w:szCs w:val="24"/>
-          <w:shd w:val="clear" w:color="auto" w:fill="FFFFFF"/>
-        </w:rPr>
-        <w:t>Controller</w:t>
-      </w:r>
-      <w:proofErr w:type="spellEnd"/>
-      <w:r>
-        <w:rPr>
-          <w:rFonts w:cstheme="minorHAnsi"/>
-          <w:sz w:val="24"/>
-          <w:szCs w:val="24"/>
-          <w:shd w:val="clear" w:color="auto" w:fill="FFFFFF"/>
-        </w:rPr>
-        <w:t xml:space="preserve">). Este estilo </w:t>
-      </w:r>
-      <w:proofErr w:type="spellStart"/>
-      <w:r>
-        <w:rPr>
-          <w:rFonts w:cstheme="minorHAnsi"/>
-          <w:sz w:val="24"/>
-          <w:szCs w:val="24"/>
-          <w:shd w:val="clear" w:color="auto" w:fill="FFFFFF"/>
-        </w:rPr>
-        <w:t>arquitectural</w:t>
-      </w:r>
-      <w:proofErr w:type="spellEnd"/>
-      <w:r>
-        <w:rPr>
-          <w:rFonts w:cstheme="minorHAnsi"/>
-          <w:sz w:val="24"/>
-          <w:szCs w:val="24"/>
-          <w:shd w:val="clear" w:color="auto" w:fill="FFFFFF"/>
-        </w:rPr>
-        <w:t xml:space="preserve"> foi o escolhido pois permite desenvolver </w:t>
-      </w:r>
-      <w:proofErr w:type="gramStart"/>
-      <w:r>
-        <w:rPr>
-          <w:rFonts w:cstheme="minorHAnsi"/>
-          <w:sz w:val="24"/>
-          <w:szCs w:val="24"/>
-          <w:shd w:val="clear" w:color="auto" w:fill="FFFFFF"/>
-        </w:rPr>
-        <w:t>software</w:t>
-      </w:r>
-      <w:proofErr w:type="gramEnd"/>
-      <w:r>
-        <w:rPr>
-          <w:rFonts w:cstheme="minorHAnsi"/>
-          <w:sz w:val="24"/>
-          <w:szCs w:val="24"/>
-          <w:shd w:val="clear" w:color="auto" w:fill="FFFFFF"/>
-        </w:rPr>
-        <w:t xml:space="preserve"> utilizando separação de responsabilidades, facilita a reutilização de código e a adição de recursos. Permite ainda utilizar uma abordagem orientada a testes que vai de encontro às necessidades enumeradas anteriormente.</w:t>
+        <w:t>O sistema deve ter a capacidade de suportar um aumento de carga.</w:t>
       </w:r>
     </w:p>
     <w:p>
@@ -522,146 +441,8 @@
           <w:shd w:val="clear" w:color="auto" w:fill="FFFFFF"/>
         </w:rPr>
       </w:pPr>
-      <w:r>
-        <w:rPr>
-          <w:rFonts w:cstheme="minorHAnsi"/>
-          <w:b/>
-          <w:sz w:val="24"/>
-          <w:szCs w:val="24"/>
-          <w:shd w:val="clear" w:color="auto" w:fill="FFFFFF"/>
-        </w:rPr>
-        <w:t>Implementação</w:t>
-      </w:r>
-      <w:r>
-        <w:rPr>
-          <w:rFonts w:cstheme="minorHAnsi"/>
-          <w:b/>
-          <w:sz w:val="24"/>
-          <w:szCs w:val="24"/>
-          <w:shd w:val="clear" w:color="auto" w:fill="FFFFFF"/>
-        </w:rPr>
-        <w:t>:</w:t>
-      </w:r>
-      <w:r>
-        <w:rPr>
-          <w:rFonts w:cstheme="minorHAnsi"/>
-          <w:sz w:val="24"/>
-          <w:szCs w:val="24"/>
-          <w:shd w:val="clear" w:color="auto" w:fill="FFFFFF"/>
-        </w:rPr>
-        <w:t xml:space="preserve"> </w:t>
-      </w:r>
-      <w:r>
-        <w:rPr>
-          <w:rFonts w:cstheme="minorHAnsi"/>
-          <w:sz w:val="24"/>
-          <w:szCs w:val="24"/>
-          <w:shd w:val="clear" w:color="auto" w:fill="FFFFFF"/>
-        </w:rPr>
-        <w:t xml:space="preserve">A aplicação irá ser desenvolvida </w:t>
-      </w:r>
-      <w:proofErr w:type="spellStart"/>
-      <w:r>
-        <w:rPr>
-          <w:rFonts w:cstheme="minorHAnsi"/>
-          <w:sz w:val="24"/>
-          <w:szCs w:val="24"/>
-          <w:shd w:val="clear" w:color="auto" w:fill="FFFFFF"/>
-        </w:rPr>
-        <w:t>utilizada</w:t>
-      </w:r>
       <w:bookmarkStart w:id="0" w:name="_GoBack"/>
       <w:bookmarkEnd w:id="0"/>
-      <w:r>
-        <w:rPr>
-          <w:rFonts w:cstheme="minorHAnsi"/>
-          <w:sz w:val="24"/>
-          <w:szCs w:val="24"/>
-          <w:shd w:val="clear" w:color="auto" w:fill="FFFFFF"/>
-        </w:rPr>
-        <w:t>ndo</w:t>
-      </w:r>
-      <w:proofErr w:type="spellEnd"/>
-      <w:r>
-        <w:rPr>
-          <w:rFonts w:cstheme="minorHAnsi"/>
-          <w:sz w:val="24"/>
-          <w:szCs w:val="24"/>
-          <w:shd w:val="clear" w:color="auto" w:fill="FFFFFF"/>
-        </w:rPr>
-        <w:t xml:space="preserve"> a </w:t>
-      </w:r>
-      <w:proofErr w:type="spellStart"/>
-      <w:r>
-        <w:rPr>
-          <w:rFonts w:cstheme="minorHAnsi"/>
-          <w:sz w:val="24"/>
-          <w:szCs w:val="24"/>
-          <w:shd w:val="clear" w:color="auto" w:fill="FFFFFF"/>
-        </w:rPr>
-        <w:t>framework</w:t>
-      </w:r>
-      <w:proofErr w:type="spellEnd"/>
-      <w:r>
-        <w:rPr>
-          <w:rFonts w:cstheme="minorHAnsi"/>
-          <w:sz w:val="24"/>
-          <w:szCs w:val="24"/>
-          <w:shd w:val="clear" w:color="auto" w:fill="FFFFFF"/>
-        </w:rPr>
-        <w:t xml:space="preserve"> asp.net MVC. Tal escolha deve-se ao facto de esta </w:t>
-      </w:r>
-      <w:proofErr w:type="spellStart"/>
-      <w:r>
-        <w:rPr>
-          <w:rFonts w:cstheme="minorHAnsi"/>
-          <w:sz w:val="24"/>
-          <w:szCs w:val="24"/>
-          <w:shd w:val="clear" w:color="auto" w:fill="FFFFFF"/>
-        </w:rPr>
-        <w:t>framework</w:t>
-      </w:r>
-      <w:proofErr w:type="spellEnd"/>
-      <w:r>
-        <w:rPr>
-          <w:rFonts w:cstheme="minorHAnsi"/>
-          <w:sz w:val="24"/>
-          <w:szCs w:val="24"/>
-          <w:shd w:val="clear" w:color="auto" w:fill="FFFFFF"/>
-        </w:rPr>
-        <w:t xml:space="preserve"> ser orientada ao estilo </w:t>
-      </w:r>
-      <w:proofErr w:type="spellStart"/>
-      <w:r>
-        <w:rPr>
-          <w:rFonts w:cstheme="minorHAnsi"/>
-          <w:sz w:val="24"/>
-          <w:szCs w:val="24"/>
-          <w:shd w:val="clear" w:color="auto" w:fill="FFFFFF"/>
-        </w:rPr>
-        <w:t>arquitectural</w:t>
-      </w:r>
-      <w:proofErr w:type="spellEnd"/>
-      <w:r>
-        <w:rPr>
-          <w:rFonts w:cstheme="minorHAnsi"/>
-          <w:sz w:val="24"/>
-          <w:szCs w:val="24"/>
-          <w:shd w:val="clear" w:color="auto" w:fill="FFFFFF"/>
-        </w:rPr>
-        <w:t xml:space="preserve"> escolhido e já nos oferecer uma série de bibliotecas que podem ajudar no desenvolvimento da mesma.</w:t>
-      </w:r>
-    </w:p>
-    <w:p>
-      <w:pPr>
-        <w:jc w:val="both"/>
-        <w:rPr>
-          <w:rFonts w:cstheme="minorHAnsi"/>
-          <w:sz w:val="24"/>
-          <w:szCs w:val="24"/>
-          <w:shd w:val="clear" w:color="auto" w:fill="FFFFFF"/>
-        </w:rPr>
-      </w:pPr>
     </w:p>
     <w:sectPr>
       <w:pgSz w:w="11906" w:h="16838"/>

</xml_diff>